<commit_message>
Manuscrito y solicitud gráfica de unidad 07 décimo
actualizados
</commit_message>
<xml_diff>
--- a/fuentes/contenidos/grado10/guion07/Manuscrito_CS_10_07_CO.docx
+++ b/fuentes/contenidos/grado10/guion07/Manuscrito_CS_10_07_CO.docx
@@ -1265,6 +1265,16 @@
                 <w:lang w:val="es-CO"/>
               </w:rPr>
             </w:pPr>
+            <w:r>
+              <w:rPr>
+                <w:rFonts w:ascii="Times New Roman" w:hAnsi="Times New Roman" w:cs="Times New Roman"/>
+                <w:color w:val="000000"/>
+                <w:sz w:val="24"/>
+                <w:szCs w:val="24"/>
+                <w:lang w:val="es-CO"/>
+              </w:rPr>
+              <w:t>Imagen alusiva a globalización</w:t>
+            </w:r>
           </w:p>
         </w:tc>
       </w:tr>
@@ -4636,6 +4646,16 @@
                 <w:lang w:val="es-CO"/>
               </w:rPr>
             </w:pPr>
+            <w:r>
+              <w:rPr>
+                <w:rFonts w:ascii="Times New Roman" w:hAnsi="Times New Roman" w:cs="Times New Roman"/>
+                <w:color w:val="000000"/>
+                <w:sz w:val="24"/>
+                <w:szCs w:val="24"/>
+                <w:lang w:val="es-CO"/>
+              </w:rPr>
+              <w:t>Videojuegos</w:t>
+            </w:r>
           </w:p>
         </w:tc>
       </w:tr>
@@ -6506,6 +6526,9 @@
           </w:tcPr>
           <w:p>
             <w:pPr>
+              <w:tabs>
+                <w:tab w:val="left" w:pos="2205"/>
+              </w:tabs>
               <w:jc w:val="both"/>
               <w:rPr>
                 <w:rFonts w:ascii="Times New Roman" w:hAnsi="Times New Roman" w:cs="Times New Roman"/>
@@ -6515,6 +6538,18 @@
                 <w:lang w:val="es-CO"/>
               </w:rPr>
             </w:pPr>
+            <w:r>
+              <w:rPr>
+                <w:rFonts w:ascii="Times New Roman" w:hAnsi="Times New Roman" w:cs="Times New Roman"/>
+                <w:color w:val="000000"/>
+                <w:sz w:val="24"/>
+                <w:szCs w:val="24"/>
+                <w:lang w:val="es-CO"/>
+              </w:rPr>
+              <w:t>Trabajadores en aeropuerto</w:t>
+            </w:r>
+            <w:bookmarkStart w:id="0" w:name="_GoBack"/>
+            <w:bookmarkEnd w:id="0"/>
           </w:p>
         </w:tc>
       </w:tr>
@@ -13120,6 +13155,9 @@
           </w:tcPr>
           <w:p>
             <w:pPr>
+              <w:tabs>
+                <w:tab w:val="left" w:pos="4230"/>
+              </w:tabs>
               <w:jc w:val="both"/>
               <w:rPr>
                 <w:rFonts w:ascii="Times New Roman" w:hAnsi="Times New Roman" w:cs="Times New Roman"/>
@@ -13129,6 +13167,16 @@
                 <w:lang w:val="es-CO"/>
               </w:rPr>
             </w:pPr>
+            <w:r>
+              <w:rPr>
+                <w:rFonts w:ascii="Times New Roman" w:hAnsi="Times New Roman" w:cs="Times New Roman"/>
+                <w:color w:val="000000"/>
+                <w:sz w:val="24"/>
+                <w:szCs w:val="24"/>
+                <w:lang w:val="es-CO"/>
+              </w:rPr>
+              <w:t>Imagen alusiva a interconexión de computadores</w:t>
+            </w:r>
           </w:p>
         </w:tc>
       </w:tr>
@@ -17134,7 +17182,6 @@
           </w:tcPr>
           <w:p>
             <w:pPr>
-              <w:jc w:val="both"/>
               <w:rPr>
                 <w:rFonts w:ascii="Times New Roman" w:hAnsi="Times New Roman" w:cs="Times New Roman"/>
                 <w:color w:val="000000"/>
@@ -17143,6 +17190,16 @@
                 <w:lang w:val="es-CO"/>
               </w:rPr>
             </w:pPr>
+            <w:r>
+              <w:rPr>
+                <w:rFonts w:ascii="Times New Roman" w:hAnsi="Times New Roman" w:cs="Times New Roman"/>
+                <w:color w:val="000000"/>
+                <w:sz w:val="24"/>
+                <w:szCs w:val="24"/>
+                <w:lang w:val="es-CO"/>
+              </w:rPr>
+              <w:t>Imagen alusiva a Internet</w:t>
+            </w:r>
           </w:p>
         </w:tc>
       </w:tr>
@@ -19750,6 +19807,9 @@
           </w:tcPr>
           <w:p>
             <w:pPr>
+              <w:tabs>
+                <w:tab w:val="left" w:pos="3795"/>
+              </w:tabs>
               <w:jc w:val="both"/>
               <w:rPr>
                 <w:rFonts w:ascii="Times New Roman" w:hAnsi="Times New Roman" w:cs="Times New Roman"/>
@@ -19759,6 +19819,16 @@
                 <w:lang w:val="es-CO"/>
               </w:rPr>
             </w:pPr>
+            <w:r>
+              <w:rPr>
+                <w:rFonts w:ascii="Times New Roman" w:hAnsi="Times New Roman" w:cs="Times New Roman"/>
+                <w:color w:val="000000"/>
+                <w:sz w:val="24"/>
+                <w:szCs w:val="24"/>
+                <w:lang w:val="es-CO"/>
+              </w:rPr>
+              <w:t>Imagen alusiva a globalización</w:t>
+            </w:r>
           </w:p>
         </w:tc>
       </w:tr>
@@ -24971,6 +25041,9 @@
           </w:tcPr>
           <w:p>
             <w:pPr>
+              <w:tabs>
+                <w:tab w:val="left" w:pos="2115"/>
+              </w:tabs>
               <w:jc w:val="both"/>
               <w:rPr>
                 <w:rFonts w:ascii="Times New Roman" w:hAnsi="Times New Roman" w:cs="Times New Roman"/>
@@ -24980,6 +25053,16 @@
                 <w:lang w:val="es-CO"/>
               </w:rPr>
             </w:pPr>
+            <w:r>
+              <w:rPr>
+                <w:rFonts w:ascii="Times New Roman" w:hAnsi="Times New Roman" w:cs="Times New Roman"/>
+                <w:color w:val="000000"/>
+                <w:sz w:val="24"/>
+                <w:szCs w:val="24"/>
+                <w:lang w:val="es-CO"/>
+              </w:rPr>
+              <w:t>Población mundial</w:t>
+            </w:r>
           </w:p>
         </w:tc>
       </w:tr>
@@ -25975,6 +26058,9 @@
           </w:tcPr>
           <w:p>
             <w:pPr>
+              <w:tabs>
+                <w:tab w:val="left" w:pos="5340"/>
+              </w:tabs>
               <w:jc w:val="both"/>
               <w:rPr>
                 <w:rFonts w:ascii="Times New Roman" w:hAnsi="Times New Roman" w:cs="Times New Roman"/>
@@ -25984,6 +26070,16 @@
                 <w:lang w:val="es-CO"/>
               </w:rPr>
             </w:pPr>
+            <w:r>
+              <w:rPr>
+                <w:rFonts w:ascii="Times New Roman" w:hAnsi="Times New Roman" w:cs="Times New Roman"/>
+                <w:color w:val="000000"/>
+                <w:sz w:val="24"/>
+                <w:szCs w:val="24"/>
+                <w:lang w:val="es-CO"/>
+              </w:rPr>
+              <w:t>Zona aduanera</w:t>
+            </w:r>
           </w:p>
         </w:tc>
       </w:tr>
@@ -28129,6 +28225,9 @@
           </w:tcPr>
           <w:p>
             <w:pPr>
+              <w:tabs>
+                <w:tab w:val="left" w:pos="4815"/>
+              </w:tabs>
               <w:jc w:val="both"/>
               <w:rPr>
                 <w:rFonts w:ascii="Times New Roman" w:hAnsi="Times New Roman" w:cs="Times New Roman"/>
@@ -28138,6 +28237,16 @@
                 <w:lang w:val="es-CO"/>
               </w:rPr>
             </w:pPr>
+            <w:r>
+              <w:rPr>
+                <w:rFonts w:ascii="Times New Roman" w:hAnsi="Times New Roman" w:cs="Times New Roman"/>
+                <w:color w:val="000000"/>
+                <w:sz w:val="24"/>
+                <w:szCs w:val="24"/>
+                <w:lang w:val="es-CO"/>
+              </w:rPr>
+              <w:t>Bandera de países del Nafta</w:t>
+            </w:r>
           </w:p>
         </w:tc>
       </w:tr>
@@ -29573,7 +29682,6 @@
           </w:tcPr>
           <w:p>
             <w:pPr>
-              <w:jc w:val="both"/>
               <w:rPr>
                 <w:rFonts w:ascii="Times New Roman" w:hAnsi="Times New Roman" w:cs="Times New Roman"/>
                 <w:color w:val="000000"/>
@@ -29582,6 +29690,25 @@
                 <w:lang w:val="es-CO"/>
               </w:rPr>
             </w:pPr>
+            <w:r>
+              <w:rPr>
+                <w:rFonts w:ascii="Times New Roman" w:hAnsi="Times New Roman" w:cs="Times New Roman"/>
+                <w:color w:val="000000"/>
+                <w:sz w:val="24"/>
+                <w:szCs w:val="24"/>
+                <w:lang w:val="es-CO"/>
+              </w:rPr>
+              <w:t xml:space="preserve">Imagen del </w:t>
+            </w:r>
+            <w:r>
+              <w:rPr>
+                <w:rFonts w:ascii="Times New Roman" w:hAnsi="Times New Roman" w:cs="Times New Roman"/>
+                <w:color w:val="000000"/>
+                <w:sz w:val="24"/>
+                <w:szCs w:val="24"/>
+              </w:rPr>
+              <w:t>Acuerdo Transatlántico para el Comercio y la Inversión</w:t>
+            </w:r>
           </w:p>
         </w:tc>
       </w:tr>
@@ -30101,7 +30228,7 @@
                 <w:sz w:val="24"/>
                 <w:szCs w:val="24"/>
               </w:rPr>
-              <w:t xml:space="preserve">Las zonas de libre comercio, también denominadas de libre cambio, consisten en la eliminación de todas las barreras al comercio entre individuos y empresas en los territorios de los países firmantes del acuerdo. Al comerciar en dichas zonas se exime el pago de impuestos aduaneros, también denominados aranceles. De esta forma, los actores económicos de las partes involucradas consiguen autonomía para comprar y vender sin la </w:t>
+              <w:t xml:space="preserve">Las zonas de libre comercio, también denominadas de libre cambio, consisten en la eliminación de todas las barreras al comercio entre individuos y empresas en los territorios de los países firmantes del acuerdo. Al comerciar en dichas zonas se exime el pago de impuestos aduaneros, también denominados aranceles. De esta forma, los actores económicos de las partes </w:t>
             </w:r>
             <w:r>
               <w:rPr>
@@ -30110,7 +30237,7 @@
                 <w:szCs w:val="24"/>
               </w:rPr>
               <w:lastRenderedPageBreak/>
-              <w:t>intervención ni el control de la autoridad gubernamental.</w:t>
+              <w:t>involucradas consiguen autonomía para comprar y vender sin la intervención ni el control de la autoridad gubernamental.</w:t>
             </w:r>
           </w:p>
         </w:tc>
@@ -31486,6 +31613,7 @@
                 <w:sz w:val="24"/>
                 <w:szCs w:val="24"/>
               </w:rPr>
+              <w:lastRenderedPageBreak/>
               <w:t>Recuerda</w:t>
             </w:r>
           </w:p>
@@ -31512,7 +31640,6 @@
                 <w:sz w:val="24"/>
                 <w:szCs w:val="24"/>
               </w:rPr>
-              <w:lastRenderedPageBreak/>
               <w:t>Contenido</w:t>
             </w:r>
           </w:p>
@@ -32938,7 +33065,6 @@
                 <w:sz w:val="24"/>
                 <w:szCs w:val="24"/>
               </w:rPr>
-              <w:lastRenderedPageBreak/>
               <w:t>Destacado</w:t>
             </w:r>
           </w:p>
@@ -34232,6 +34358,7 @@
                 <w:sz w:val="24"/>
                 <w:szCs w:val="24"/>
               </w:rPr>
+              <w:lastRenderedPageBreak/>
               <w:t>Descripción</w:t>
             </w:r>
           </w:p>
@@ -34287,7 +34414,6 @@
                 <w:sz w:val="24"/>
                 <w:szCs w:val="24"/>
               </w:rPr>
-              <w:lastRenderedPageBreak/>
               <w:t xml:space="preserve">Código </w:t>
             </w:r>
             <w:proofErr w:type="spellStart"/>
@@ -42331,6 +42457,9 @@
           </w:tcPr>
           <w:p>
             <w:pPr>
+              <w:tabs>
+                <w:tab w:val="left" w:pos="5760"/>
+              </w:tabs>
               <w:jc w:val="both"/>
               <w:rPr>
                 <w:rFonts w:ascii="Times New Roman" w:hAnsi="Times New Roman" w:cs="Times New Roman"/>
@@ -42340,6 +42469,16 @@
                 <w:lang w:val="es-CO"/>
               </w:rPr>
             </w:pPr>
+            <w:r>
+              <w:rPr>
+                <w:rFonts w:ascii="Times New Roman" w:hAnsi="Times New Roman" w:cs="Times New Roman"/>
+                <w:color w:val="000000"/>
+                <w:sz w:val="24"/>
+                <w:szCs w:val="24"/>
+                <w:lang w:val="es-CO"/>
+              </w:rPr>
+              <w:t>Contaminación del aire</w:t>
+            </w:r>
           </w:p>
         </w:tc>
       </w:tr>
@@ -47605,7 +47744,6 @@
         </w:rPr>
         <w:t xml:space="preserve">la </w:t>
       </w:r>
-      <w:bookmarkStart w:id="0" w:name="_GoBack"/>
       <w:r>
         <w:rPr>
           <w:rFonts w:cs="Times New Roman"/>
@@ -47614,7 +47752,6 @@
         </w:rPr>
         <w:t>crisis energética</w:t>
       </w:r>
-      <w:bookmarkEnd w:id="0"/>
       <w:r>
         <w:rPr>
           <w:rFonts w:cs="Times New Roman"/>
@@ -54855,7 +54992,7 @@
 </file>
 
 <file path=customXml/itemProps1.xml><?xml version="1.0" encoding="utf-8"?>
-<ds:datastoreItem xmlns:ds="http://schemas.openxmlformats.org/officeDocument/2006/customXml" ds:itemID="{8C5B8A3F-1941-4489-926B-F462F4694923}">
+<ds:datastoreItem xmlns:ds="http://schemas.openxmlformats.org/officeDocument/2006/customXml" ds:itemID="{F697A16C-B5B0-4038-B380-0D42C3D3DFC7}">
   <ds:schemaRefs>
     <ds:schemaRef ds:uri="http://schemas.openxmlformats.org/officeDocument/2006/bibliography"/>
   </ds:schemaRefs>

</xml_diff>